<commit_message>
Final cleanup of experiment framework and documentation.
</commit_message>
<xml_diff>
--- a/doc/WebdamLog Manual_V2.docx
+++ b/doc/WebdamLog Manual_V2.docx
@@ -403,6 +403,8 @@
       <w:r>
         <w:fldChar w:fldCharType="separate"/>
       </w:r>
+      <w:bookmarkStart w:id="0" w:name="_GoBack"/>
+      <w:bookmarkEnd w:id="0"/>
       <w:r>
         <w:rPr>
           <w:noProof/>
@@ -443,7 +445,7 @@
         <w:rPr>
           <w:noProof/>
         </w:rPr>
-        <w:instrText xml:space="preserve"> PAGEREF _Toc298158267 \h </w:instrText>
+        <w:instrText xml:space="preserve"> PAGEREF _Toc298444332 \h </w:instrText>
       </w:r>
       <w:r>
         <w:rPr>
@@ -526,7 +528,7 @@
         <w:rPr>
           <w:noProof/>
         </w:rPr>
-        <w:instrText xml:space="preserve"> PAGEREF _Toc298158268 \h </w:instrText>
+        <w:instrText xml:space="preserve"> PAGEREF _Toc298444333 \h </w:instrText>
       </w:r>
       <w:r>
         <w:rPr>
@@ -607,7 +609,7 @@
         <w:rPr>
           <w:noProof/>
         </w:rPr>
-        <w:instrText xml:space="preserve"> PAGEREF _Toc298158269 \h </w:instrText>
+        <w:instrText xml:space="preserve"> PAGEREF _Toc298444334 \h </w:instrText>
       </w:r>
       <w:r>
         <w:rPr>
@@ -688,7 +690,7 @@
         <w:rPr>
           <w:noProof/>
         </w:rPr>
-        <w:instrText xml:space="preserve"> PAGEREF _Toc298158270 \h </w:instrText>
+        <w:instrText xml:space="preserve"> PAGEREF _Toc298444335 \h </w:instrText>
       </w:r>
       <w:r>
         <w:rPr>
@@ -769,7 +771,7 @@
         <w:rPr>
           <w:noProof/>
         </w:rPr>
-        <w:instrText xml:space="preserve"> PAGEREF _Toc298158271 \h </w:instrText>
+        <w:instrText xml:space="preserve"> PAGEREF _Toc298444336 \h </w:instrText>
       </w:r>
       <w:r>
         <w:rPr>
@@ -850,7 +852,7 @@
         <w:rPr>
           <w:noProof/>
         </w:rPr>
-        <w:instrText xml:space="preserve"> PAGEREF _Toc298158272 \h </w:instrText>
+        <w:instrText xml:space="preserve"> PAGEREF _Toc298444337 \h </w:instrText>
       </w:r>
       <w:r>
         <w:rPr>
@@ -933,7 +935,7 @@
         <w:rPr>
           <w:noProof/>
         </w:rPr>
-        <w:instrText xml:space="preserve"> PAGEREF _Toc298158273 \h </w:instrText>
+        <w:instrText xml:space="preserve"> PAGEREF _Toc298444338 \h </w:instrText>
       </w:r>
       <w:r>
         <w:rPr>
@@ -1014,7 +1016,7 @@
         <w:rPr>
           <w:noProof/>
         </w:rPr>
-        <w:instrText xml:space="preserve"> PAGEREF _Toc298158274 \h </w:instrText>
+        <w:instrText xml:space="preserve"> PAGEREF _Toc298444339 \h </w:instrText>
       </w:r>
       <w:r>
         <w:rPr>
@@ -1095,7 +1097,7 @@
         <w:rPr>
           <w:noProof/>
         </w:rPr>
-        <w:instrText xml:space="preserve"> PAGEREF _Toc298158275 \h </w:instrText>
+        <w:instrText xml:space="preserve"> PAGEREF _Toc298444340 \h </w:instrText>
       </w:r>
       <w:r>
         <w:rPr>
@@ -1176,7 +1178,7 @@
         <w:rPr>
           <w:noProof/>
         </w:rPr>
-        <w:instrText xml:space="preserve"> PAGEREF _Toc298158276 \h </w:instrText>
+        <w:instrText xml:space="preserve"> PAGEREF _Toc298444341 \h </w:instrText>
       </w:r>
       <w:r>
         <w:rPr>
@@ -1257,7 +1259,7 @@
         <w:rPr>
           <w:noProof/>
         </w:rPr>
-        <w:instrText xml:space="preserve"> PAGEREF _Toc298158277 \h </w:instrText>
+        <w:instrText xml:space="preserve"> PAGEREF _Toc298444342 \h </w:instrText>
       </w:r>
       <w:r>
         <w:rPr>
@@ -1340,7 +1342,7 @@
         <w:rPr>
           <w:noProof/>
         </w:rPr>
-        <w:instrText xml:space="preserve"> PAGEREF _Toc298158278 \h </w:instrText>
+        <w:instrText xml:space="preserve"> PAGEREF _Toc298444343 \h </w:instrText>
       </w:r>
       <w:r>
         <w:rPr>
@@ -1423,7 +1425,7 @@
         <w:rPr>
           <w:noProof/>
         </w:rPr>
-        <w:instrText xml:space="preserve"> PAGEREF _Toc298158279 \h </w:instrText>
+        <w:instrText xml:space="preserve"> PAGEREF _Toc298444344 \h </w:instrText>
       </w:r>
       <w:r>
         <w:rPr>
@@ -1504,7 +1506,7 @@
         <w:rPr>
           <w:noProof/>
         </w:rPr>
-        <w:instrText xml:space="preserve"> PAGEREF _Toc298158280 \h </w:instrText>
+        <w:instrText xml:space="preserve"> PAGEREF _Toc298444345 \h </w:instrText>
       </w:r>
       <w:r>
         <w:rPr>
@@ -1585,7 +1587,7 @@
         <w:rPr>
           <w:noProof/>
         </w:rPr>
-        <w:instrText xml:space="preserve"> PAGEREF _Toc298158281 \h </w:instrText>
+        <w:instrText xml:space="preserve"> PAGEREF _Toc298444346 \h </w:instrText>
       </w:r>
       <w:r>
         <w:rPr>
@@ -1666,7 +1668,7 @@
         <w:rPr>
           <w:noProof/>
         </w:rPr>
-        <w:instrText xml:space="preserve"> PAGEREF _Toc298158282 \h </w:instrText>
+        <w:instrText xml:space="preserve"> PAGEREF _Toc298444347 \h </w:instrText>
       </w:r>
       <w:r>
         <w:rPr>
@@ -1749,7 +1751,7 @@
         <w:rPr>
           <w:noProof/>
         </w:rPr>
-        <w:instrText xml:space="preserve"> PAGEREF _Toc298158283 \h </w:instrText>
+        <w:instrText xml:space="preserve"> PAGEREF _Toc298444348 \h </w:instrText>
       </w:r>
       <w:r>
         <w:rPr>
@@ -1766,7 +1768,7 @@
         <w:rPr>
           <w:noProof/>
         </w:rPr>
-        <w:t>18</w:t>
+        <w:t>19</w:t>
       </w:r>
       <w:r>
         <w:rPr>
@@ -1830,7 +1832,7 @@
         <w:rPr>
           <w:noProof/>
         </w:rPr>
-        <w:instrText xml:space="preserve"> PAGEREF _Toc298158284 \h </w:instrText>
+        <w:instrText xml:space="preserve"> PAGEREF _Toc298444349 \h </w:instrText>
       </w:r>
       <w:r>
         <w:rPr>
@@ -1847,7 +1849,7 @@
         <w:rPr>
           <w:noProof/>
         </w:rPr>
-        <w:t>18</w:t>
+        <w:t>19</w:t>
       </w:r>
       <w:r>
         <w:rPr>
@@ -1911,7 +1913,7 @@
         <w:rPr>
           <w:noProof/>
         </w:rPr>
-        <w:instrText xml:space="preserve"> PAGEREF _Toc298158285 \h </w:instrText>
+        <w:instrText xml:space="preserve"> PAGEREF _Toc298444350 \h </w:instrText>
       </w:r>
       <w:r>
         <w:rPr>
@@ -1928,7 +1930,7 @@
         <w:rPr>
           <w:noProof/>
         </w:rPr>
-        <w:t>18</w:t>
+        <w:t>19</w:t>
       </w:r>
       <w:r>
         <w:rPr>
@@ -1960,11 +1962,11 @@
       <w:pPr>
         <w:pStyle w:val="Heading1"/>
       </w:pPr>
-      <w:bookmarkStart w:id="0" w:name="_Toc298158267"/>
+      <w:bookmarkStart w:id="1" w:name="_Toc298444332"/>
       <w:r>
         <w:t>Introduction</w:t>
       </w:r>
-      <w:bookmarkEnd w:id="0"/>
+      <w:bookmarkEnd w:id="1"/>
     </w:p>
     <w:p>
       <w:pPr>
@@ -3079,14 +3081,14 @@
       <w:pPr>
         <w:pStyle w:val="Heading1"/>
       </w:pPr>
-      <w:bookmarkStart w:id="1" w:name="_Toc298158268"/>
+      <w:bookmarkStart w:id="2" w:name="_Toc298444333"/>
       <w:r>
         <w:t xml:space="preserve">System setup for </w:t>
       </w:r>
       <w:r>
         <w:t>waltz</w:t>
       </w:r>
-      <w:bookmarkEnd w:id="1"/>
+      <w:bookmarkEnd w:id="2"/>
     </w:p>
     <w:p>
       <w:pPr>
@@ -3153,11 +3155,11 @@
       <w:pPr>
         <w:pStyle w:val="Heading2"/>
       </w:pPr>
-      <w:bookmarkStart w:id="2" w:name="_Toc298158269"/>
+      <w:bookmarkStart w:id="3" w:name="_Toc298444334"/>
       <w:r>
         <w:t>Setting up the local git Repo</w:t>
       </w:r>
-      <w:bookmarkEnd w:id="2"/>
+      <w:bookmarkEnd w:id="3"/>
     </w:p>
     <w:p>
       <w:pPr>
@@ -3342,14 +3344,14 @@
       <w:pPr>
         <w:pStyle w:val="Heading2"/>
       </w:pPr>
-      <w:bookmarkStart w:id="3" w:name="_Toc298158270"/>
+      <w:bookmarkStart w:id="4" w:name="_Toc298444335"/>
       <w:r>
         <w:t>Setting up the local svn</w:t>
       </w:r>
       <w:r>
         <w:t xml:space="preserve"> Repo</w:t>
       </w:r>
-      <w:bookmarkEnd w:id="3"/>
+      <w:bookmarkEnd w:id="4"/>
     </w:p>
     <w:p>
       <w:pPr>
@@ -3529,11 +3531,11 @@
       <w:pPr>
         <w:pStyle w:val="Heading2"/>
       </w:pPr>
-      <w:bookmarkStart w:id="4" w:name="_Toc298158271"/>
+      <w:bookmarkStart w:id="5" w:name="_Toc298444336"/>
       <w:r>
         <w:t>Group Permissions</w:t>
       </w:r>
-      <w:bookmarkEnd w:id="4"/>
+      <w:bookmarkEnd w:id="5"/>
     </w:p>
     <w:p/>
     <w:p>
@@ -3556,14 +3558,14 @@
       <w:pPr>
         <w:pStyle w:val="Heading2"/>
       </w:pPr>
-      <w:bookmarkStart w:id="5" w:name="_Toc298158272"/>
+      <w:bookmarkStart w:id="6" w:name="_Toc298444337"/>
       <w:r>
         <w:t xml:space="preserve">Using Database </w:t>
       </w:r>
       <w:r>
         <w:t>on waltz (for results)</w:t>
       </w:r>
-      <w:bookmarkEnd w:id="5"/>
+      <w:bookmarkEnd w:id="6"/>
     </w:p>
     <w:p>
       <w:pPr>
@@ -3746,7 +3748,7 @@
       <w:pPr>
         <w:pStyle w:val="Heading1"/>
       </w:pPr>
-      <w:bookmarkStart w:id="6" w:name="_Toc298158273"/>
+      <w:bookmarkStart w:id="7" w:name="_Toc298444338"/>
       <w:r>
         <w:t xml:space="preserve">Setting up </w:t>
       </w:r>
@@ -3756,7 +3758,7 @@
       <w:r>
         <w:t xml:space="preserve"> – required programs and modules</w:t>
       </w:r>
-      <w:bookmarkEnd w:id="6"/>
+      <w:bookmarkEnd w:id="7"/>
     </w:p>
     <w:p/>
     <w:p>
@@ -4023,14 +4025,14 @@
       <w:pPr>
         <w:pStyle w:val="Heading2"/>
       </w:pPr>
-      <w:bookmarkStart w:id="7" w:name="_Toc298158274"/>
+      <w:bookmarkStart w:id="8" w:name="_Toc298444339"/>
       <w:r>
         <w:t>Checking</w:t>
       </w:r>
       <w:r>
         <w:t xml:space="preserve"> Python and Ruby versions</w:t>
       </w:r>
-      <w:bookmarkEnd w:id="7"/>
+      <w:bookmarkEnd w:id="8"/>
     </w:p>
     <w:p/>
     <w:p>
@@ -4177,14 +4179,12 @@
       <w:r>
         <w:t>Matplotlib – to generate plots of results from the database</w:t>
       </w:r>
-      <w:bookmarkStart w:id="8" w:name="_GoBack"/>
-      <w:bookmarkEnd w:id="8"/>
     </w:p>
     <w:p>
       <w:pPr>
         <w:pStyle w:val="Heading2"/>
       </w:pPr>
-      <w:bookmarkStart w:id="9" w:name="_Toc298158275"/>
+      <w:bookmarkStart w:id="9" w:name="_Toc298444340"/>
       <w:r>
         <w:t>Installing missing libraries</w:t>
       </w:r>
@@ -8631,7 +8631,7 @@
       <w:pPr>
         <w:pStyle w:val="Heading2"/>
       </w:pPr>
-      <w:bookmarkStart w:id="10" w:name="_Toc298158276"/>
+      <w:bookmarkStart w:id="10" w:name="_Toc298444341"/>
       <w:r>
         <w:t>Applying the message-loss bud patch</w:t>
       </w:r>
@@ -8697,7 +8697,16 @@
           <w:sz w:val="22"/>
           <w:szCs w:val="22"/>
         </w:rPr>
-        <w:t>patch -p4 &lt; ~/webdam/webdamlog-engine/message-loss.patch</w:t>
+        <w:t>patch –p6</w:t>
+      </w:r>
+      <w:r>
+        <w:rPr>
+          <w:rFonts w:ascii="Menlo Regular" w:hAnsi="Menlo Regular" w:cs="Menlo Regular"/>
+          <w:color w:val="000000"/>
+          <w:sz w:val="22"/>
+          <w:szCs w:val="22"/>
+        </w:rPr>
+        <w:t xml:space="preserve"> &lt; ~/webdam/webdamlog-engine/message-loss.patch</w:t>
       </w:r>
     </w:p>
     <w:p>
@@ -8709,7 +8718,7 @@
       <w:pPr>
         <w:pStyle w:val="Heading2"/>
       </w:pPr>
-      <w:bookmarkStart w:id="11" w:name="_Toc298158277"/>
+      <w:bookmarkStart w:id="11" w:name="_Toc298444342"/>
       <w:r>
         <w:t>Setting up the host machine for use</w:t>
       </w:r>
@@ -9065,7 +9074,7 @@
       <w:pPr>
         <w:pStyle w:val="Heading1"/>
       </w:pPr>
-      <w:bookmarkStart w:id="12" w:name="_Toc298158278"/>
+      <w:bookmarkStart w:id="12" w:name="_Toc298444343"/>
       <w:r>
         <w:t>Running scenario</w:t>
       </w:r>
@@ -9429,19 +9438,19 @@
     <w:p/>
     <w:p>
       <w:r>
-        <w:rPr>
-          <w:b/>
-        </w:rPr>
-        <w:t>Step 3</w:t>
-      </w:r>
-      <w:r>
-        <w:rPr>
-          <w:b/>
-        </w:rPr>
-        <w:t>:</w:t>
-      </w:r>
-      <w:r>
-        <w:t xml:space="preserve"> When the desired experimental runs are complete, add them to the database using the loadBenchmark python script. The numeric argument is the earliest timestamp which to examine. </w:t>
+        <w:t>Occasionally, a Segmentation error happens on shutdown</w:t>
+      </w:r>
+      <w:r>
+        <w:t xml:space="preserve"> due to some race condition bug in the eventmachine library</w:t>
+      </w:r>
+      <w:r>
+        <w:t xml:space="preserve">. This does not affect the experimental results. </w:t>
+      </w:r>
+      <w:r>
+        <w:t xml:space="preserve">The result files from this execution are still checked into svn and valid. </w:t>
+      </w:r>
+      <w:r>
+        <w:t>To check whether this happened:</w:t>
       </w:r>
     </w:p>
     <w:p>
@@ -9451,20 +9460,76 @@
           <w:color w:val="000000"/>
         </w:rPr>
       </w:pPr>
-      <w:r>
+    </w:p>
+    <w:p>
+      <w:pPr>
         <w:rPr>
           <w:rFonts w:ascii="Menlo Regular" w:hAnsi="Menlo Regular" w:cs="Menlo Regular"/>
           <w:color w:val="000000"/>
         </w:rPr>
-        <w:t>python loadBenchmark.py 0</w:t>
-      </w:r>
-    </w:p>
-    <w:p>
-      <w:pPr>
+      </w:pPr>
+      <w:r>
         <w:rPr>
           <w:rFonts w:ascii="Menlo Regular" w:hAnsi="Menlo Regular" w:cs="Menlo Regular"/>
           <w:color w:val="000000"/>
         </w:rPr>
+        <w:t>grep Segmentation &lt;outputfiles&gt;</w:t>
+      </w:r>
+    </w:p>
+    <w:p/>
+    <w:p>
+      <w:r>
+        <w:rPr>
+          <w:b/>
+        </w:rPr>
+        <w:t>Step 3</w:t>
+      </w:r>
+      <w:r>
+        <w:rPr>
+          <w:b/>
+        </w:rPr>
+        <w:t>:</w:t>
+      </w:r>
+      <w:r>
+        <w:t xml:space="preserve"> When the desired experimental runs are complete, add them to the database using the loadBenchmark python script. The numeric argument is the earliest timestamp which to examine. </w:t>
+      </w:r>
+    </w:p>
+    <w:p>
+      <w:pPr>
+        <w:rPr>
+          <w:rFonts w:ascii="Menlo Regular" w:hAnsi="Menlo Regular" w:cs="Menlo Regular"/>
+          <w:color w:val="000000"/>
+        </w:rPr>
+      </w:pPr>
+      <w:r>
+        <w:rPr>
+          <w:rFonts w:ascii="Menlo Regular" w:hAnsi="Menlo Regular" w:cs="Menlo Regular"/>
+          <w:color w:val="000000"/>
+        </w:rPr>
+        <w:t>svn up</w:t>
+      </w:r>
+    </w:p>
+    <w:p>
+      <w:pPr>
+        <w:rPr>
+          <w:rFonts w:ascii="Menlo Regular" w:hAnsi="Menlo Regular" w:cs="Menlo Regular"/>
+          <w:color w:val="000000"/>
+        </w:rPr>
+      </w:pPr>
+      <w:r>
+        <w:rPr>
+          <w:rFonts w:ascii="Menlo Regular" w:hAnsi="Menlo Regular" w:cs="Menlo Regular"/>
+          <w:color w:val="000000"/>
+        </w:rPr>
+        <w:t>python loadBenchmark.py 0</w:t>
+      </w:r>
+    </w:p>
+    <w:p>
+      <w:pPr>
+        <w:rPr>
+          <w:rFonts w:ascii="Menlo Regular" w:hAnsi="Menlo Regular" w:cs="Menlo Regular"/>
+          <w:color w:val="000000"/>
+        </w:rPr>
       </w:pPr>
     </w:p>
     <w:p>
@@ -9476,7 +9541,7 @@
       <w:pPr>
         <w:pStyle w:val="Heading1"/>
       </w:pPr>
-      <w:bookmarkStart w:id="13" w:name="_Toc298158279"/>
+      <w:bookmarkStart w:id="13" w:name="_Toc298444344"/>
       <w:r>
         <w:t>Fetching the data from database &amp; generate plots</w:t>
       </w:r>
@@ -9487,7 +9552,7 @@
       <w:pPr>
         <w:pStyle w:val="Heading2"/>
       </w:pPr>
-      <w:bookmarkStart w:id="14" w:name="_Toc298158280"/>
+      <w:bookmarkStart w:id="14" w:name="_Toc298444345"/>
       <w:r>
         <w:t>Database Schema</w:t>
       </w:r>
@@ -11493,7 +11558,7 @@
       <w:pPr>
         <w:pStyle w:val="Heading2"/>
       </w:pPr>
-      <w:bookmarkStart w:id="15" w:name="_Toc298158281"/>
+      <w:bookmarkStart w:id="15" w:name="_Toc298444346"/>
       <w:r>
         <w:t>Database Queries</w:t>
       </w:r>
@@ -11621,7 +11686,7 @@
           <w:sz w:val="20"/>
           <w:szCs w:val="22"/>
         </w:rPr>
-        <w:t>where peerName like 'peer%'           group by ex</w:t>
+        <w:t>where peerName like 'sue</w:t>
       </w:r>
       <w:r>
         <w:rPr>
@@ -11630,7 +11695,7 @@
           <w:sz w:val="20"/>
           <w:szCs w:val="22"/>
         </w:rPr>
-        <w:t xml:space="preserve">ecID_id, peerName) as MT </w:t>
+        <w:t>%'           group by ex</w:t>
       </w:r>
       <w:r>
         <w:rPr>
@@ -11639,28 +11704,8 @@
           <w:sz w:val="20"/>
           <w:szCs w:val="22"/>
         </w:rPr>
-        <w:t>where t.execID_id=e.execID and t.peerName like 'peer%' and e.execID=MT.execID_id and t.peerName=MT.peerName and t.id&lt;MT.id  and s.scenID=e.scenID_id and s.scenType='PA' and e.build=15 group by e.execID, s.numFacts, t.peerName)  as F  group by F.Facts, F.policy, F.scenario, F.network, F.mode, F.numFollower, F.numAgg, F.APF;</w:t>
-      </w:r>
-    </w:p>
-    <w:p/>
-    <w:p>
-      <w:r>
-        <w:t>This will output all the data for the peers (not the master sue) in the Photo Album scenario. Substitute both occurrences of ‘peer%’ with ‘sue%’ to get the results for peer sue instead.</w:t>
-      </w:r>
-    </w:p>
-    <w:p/>
-    <w:p>
-      <w:r>
-        <w:t>For the MAF scenario:</w:t>
-      </w:r>
-    </w:p>
-    <w:p/>
-    <w:p>
-      <w:pPr>
-        <w:rPr>
-          <w:sz w:val="22"/>
-        </w:rPr>
-      </w:pPr>
+        <w:t xml:space="preserve">ecID_id, peerName) as MT </w:t>
+      </w:r>
       <w:r>
         <w:rPr>
           <w:rFonts w:ascii="Menlo Regular" w:hAnsi="Menlo Regular" w:cs="Menlo Regular"/>
@@ -11668,7 +11713,7 @@
           <w:sz w:val="20"/>
           <w:szCs w:val="22"/>
         </w:rPr>
-        <w:t>select F.facts, F.policy, F.scenario, F.network, F.mode, F.numFollower, F.numAgg, F.APF, AVG(F.Difft4t3), AVG(F.Time6), count(F.Difft4t3)  fr</w:t>
+        <w:t>where t.execID_id=e.</w:t>
       </w:r>
       <w:r>
         <w:rPr>
@@ -11677,7 +11722,7 @@
           <w:sz w:val="20"/>
           <w:szCs w:val="22"/>
         </w:rPr>
-        <w:t>om (</w:t>
+        <w:t>execID and t.peerName like 'sue</w:t>
       </w:r>
       <w:r>
         <w:rPr>
@@ -11686,8 +11731,28 @@
           <w:sz w:val="20"/>
           <w:szCs w:val="22"/>
         </w:rPr>
-        <w:t>select s.scenID, s.numFollowers as numFollower, s.numAggregators as numAgg, s.aggPerFollower as APF, s.policy as policy, s.networkFile as network, s.numFacts as Facts, s.valRange as valRange, s.ruleScenario as scenario, s.numHosts, s.numPeersPerHost, e.execID, e.mode as mode, sum(t.tickTime4 - t.tickTime3) as Difft4t3, sum(t.tickTime6) as Time6, t.tickCount</w:t>
-      </w:r>
+        <w:t>%' and e.execID=MT.execID_id and t.peerName=MT.peerName and t.id&lt;MT.id  and s.scenID=e.scenID_id and s.scenType='PA' and e.build=15 group by e.execID, s.numFacts, t.peerName)  as F  group by F.Facts, F.policy, F.scenario, F.network, F.mode, F.numFollower, F.numAgg, F.APF;</w:t>
+      </w:r>
+    </w:p>
+    <w:p/>
+    <w:p>
+      <w:r>
+        <w:t>This will output all the data for the peers (not the master sue) in the Photo Album scenario. Substitute both occurrences of ‘peer%’ with ‘sue%’ to get the results for peer sue instead.</w:t>
+      </w:r>
+    </w:p>
+    <w:p/>
+    <w:p>
+      <w:r>
+        <w:t>For the MAF scenario:</w:t>
+      </w:r>
+    </w:p>
+    <w:p/>
+    <w:p>
+      <w:pPr>
+        <w:rPr>
+          <w:sz w:val="22"/>
+        </w:rPr>
+      </w:pPr>
       <w:r>
         <w:rPr>
           <w:rFonts w:ascii="Menlo Regular" w:hAnsi="Menlo Regular" w:cs="Menlo Regular"/>
@@ -11695,7 +11760,7 @@
           <w:sz w:val="20"/>
           <w:szCs w:val="22"/>
         </w:rPr>
-        <w:t xml:space="preserve">1 as c1 </w:t>
+        <w:t>select F.facts, F.policy, F.scenario, F.network, F.mode, F.numFollower, F.numAgg, F.APF, AVG(F.Difft4t3), AVG(F.Time6), count(F.Difft4t3)  fr</w:t>
       </w:r>
       <w:r>
         <w:rPr>
@@ -11704,65 +11769,65 @@
           <w:sz w:val="20"/>
           <w:szCs w:val="22"/>
         </w:rPr>
-        <w:t>from scenario as s, execution as e, tick as t,  (select execID_id, peername, max(id) as id from tick  where peerName like 'fol%' group by execID_id, peerName) as MT where t.execID_id=e.execID and t.peerName like 'fol%' and e.execID=MT.execID_id and t.peerName=MT.peerName and t.id&lt;MT.id  and s.scenID=e.scenID_id and s.scenType='MAF' and e.build=14 group by e.execID, s.numFacts, t.peerName)  as F  group by F.Facts, F.policy, F.scenario, F.network, F.mode, F.numFollower, F.numAgg, F.APF;</w:t>
-      </w:r>
-    </w:p>
-    <w:p/>
-    <w:p>
-      <w:r>
-        <w:t>This will output all the data for the follower peers in the MAF scenario. Substitute both occurrences of ‘fol%’ with ‘master%’ or ‘agg%’ to get the data for the master or aggregator peers, respectively.</w:t>
-      </w:r>
-    </w:p>
-    <w:p/>
-    <w:p>
-      <w:r>
-        <w:rPr>
-          <w:b/>
-        </w:rPr>
-        <w:t>Query 2:</w:t>
-      </w:r>
-      <w:r>
-        <w:t xml:space="preserve"> </w:t>
-      </w:r>
-      <w:r>
-        <w:t>Query for getting space data ( tickcount2 and tickcount5)</w:t>
-      </w:r>
-    </w:p>
-    <w:p/>
-    <w:p>
-      <w:pPr>
-        <w:rPr>
-          <w:sz w:val="20"/>
-          <w:szCs w:val="20"/>
-        </w:rPr>
-      </w:pPr>
+        <w:t>om (</w:t>
+      </w:r>
       <w:r>
         <w:rPr>
           <w:rFonts w:ascii="Menlo Regular" w:hAnsi="Menlo Regular" w:cs="Menlo Regular"/>
           <w:color w:val="000000"/>
           <w:sz w:val="20"/>
-          <w:szCs w:val="20"/>
-        </w:rPr>
-        <w:t>SELECT J.numFacts, J.scenario, J.policy, J.numFollow</w:t>
+          <w:szCs w:val="22"/>
+        </w:rPr>
+        <w:t>select s.scenID, s.numFollowers as numFollower, s.numAggregators as numAgg, s.aggPerFollower as APF, s.policy as policy, s.networkFile as network, s.numFacts as Facts, s.valRange as valRange, s.ruleScenario as scenario, s.numHosts, s.numPeersPerHost, e.execID, e.mode as mode, sum(t.tickTime4 - t.tickTime3) as Difft4t3, sum(t.tickTime6) as Time6, t.tickCount</w:t>
       </w:r>
       <w:r>
         <w:rPr>
           <w:rFonts w:ascii="Menlo Regular" w:hAnsi="Menlo Regular" w:cs="Menlo Regular"/>
           <w:color w:val="000000"/>
           <w:sz w:val="20"/>
-          <w:szCs w:val="20"/>
-        </w:rPr>
-        <w:t>er, J.numAgg, J.APF, J.mode, SUM(J.sumC2) as Words, SUM</w:t>
+          <w:szCs w:val="22"/>
+        </w:rPr>
+        <w:t xml:space="preserve">1 as c1 </w:t>
       </w:r>
       <w:r>
         <w:rPr>
           <w:rFonts w:ascii="Menlo Regular" w:hAnsi="Menlo Regular" w:cs="Menlo Regular"/>
           <w:color w:val="000000"/>
           <w:sz w:val="20"/>
-          <w:szCs w:val="20"/>
-        </w:rPr>
-        <w:t xml:space="preserve">(J.sumC5) as </w:t>
-      </w:r>
+          <w:szCs w:val="22"/>
+        </w:rPr>
+        <w:t>from scenario as s, execution as e, tick as t,  (select execID_id, peername, max(id) as id from tick  where peerName like 'fol%' group by execID_id, peerName) as MT where t.execID_id=e.execID and t.peerName like 'fol%' and e.execID=MT.execID_id and t.peerName=MT.peerName and t.id&lt;MT.id  and s.scenID=e.scenID_id and s.scenType='MAF' and e.build=14 group by e.execID, s.numFacts, t.peerName)  as F  group by F.Facts, F.policy, F.scenario, F.network, F.mode, F.numFollower, F.numAgg, F.APF;</w:t>
+      </w:r>
+    </w:p>
+    <w:p/>
+    <w:p>
+      <w:r>
+        <w:t>This will output all the data for the follower peers in the MAF scenario. Substitute both occurrences of ‘fol%’ with ‘master%’ or ‘agg%’ to get the data for the master or aggregator peers, respectively.</w:t>
+      </w:r>
+    </w:p>
+    <w:p/>
+    <w:p>
+      <w:r>
+        <w:rPr>
+          <w:b/>
+        </w:rPr>
+        <w:t>Query 2:</w:t>
+      </w:r>
+      <w:r>
+        <w:t xml:space="preserve"> </w:t>
+      </w:r>
+      <w:r>
+        <w:t>Query for getting space data ( tickcount2 and tickcount5)</w:t>
+      </w:r>
+    </w:p>
+    <w:p/>
+    <w:p>
+      <w:pPr>
+        <w:rPr>
+          <w:sz w:val="20"/>
+          <w:szCs w:val="20"/>
+        </w:rPr>
+      </w:pPr>
       <w:r>
         <w:rPr>
           <w:rFonts w:ascii="Menlo Regular" w:hAnsi="Menlo Regular" w:cs="Menlo Regular"/>
@@ -11770,7 +11835,7 @@
           <w:sz w:val="20"/>
           <w:szCs w:val="20"/>
         </w:rPr>
-        <w:t>Network</w:t>
+        <w:t>SELECT J.numFacts, J.scenario, J.policy, J.numFollow</w:t>
       </w:r>
       <w:r>
         <w:rPr>
@@ -11779,7 +11844,7 @@
           <w:sz w:val="20"/>
           <w:szCs w:val="20"/>
         </w:rPr>
-        <w:t xml:space="preserve"> FROM (Select F.numFacts as numFacts, F.scenario as scenario, F.policy as policy, F.mode as mode, F.EID as ID, F.PNAME, SUM(F.C2) as sumC2, F.C5 as sumC5, F.numFollower as numFollower, F.numAgg as numAgg, F.APF as APF FROM ( Select s.numFacts, s.policy as policy, s.ruleScenario as scenario, e.mode as mode, s.numFollowers as numFollower, s.numAggregators as numAgg, s.aggPerFollower as APF, t.execID_id as EID, t.peerName as PNAME, max(t.tickCount2) as C2, SUM(t.tickCount5) as C5 FROM scenario as s, tick as t, execution as e WHERE t.execID_id = e.execID AND s.scenID = e.scenID_id AND t.peerN</w:t>
+        <w:t>er, J.numAgg, J.APF, J.mode, SUM(J.sumC2) as Words, SUM</w:t>
       </w:r>
       <w:r>
         <w:rPr>
@@ -11788,7 +11853,7 @@
           <w:sz w:val="20"/>
           <w:szCs w:val="20"/>
         </w:rPr>
-        <w:t>ame like 'agg%' and e.build = 15</w:t>
+        <w:t xml:space="preserve">(J.sumC5) as </w:t>
       </w:r>
       <w:r>
         <w:rPr>
@@ -11797,6 +11862,33 @@
           <w:sz w:val="20"/>
           <w:szCs w:val="20"/>
         </w:rPr>
+        <w:t>Network</w:t>
+      </w:r>
+      <w:r>
+        <w:rPr>
+          <w:rFonts w:ascii="Menlo Regular" w:hAnsi="Menlo Regular" w:cs="Menlo Regular"/>
+          <w:color w:val="000000"/>
+          <w:sz w:val="20"/>
+          <w:szCs w:val="20"/>
+        </w:rPr>
+        <w:t xml:space="preserve"> FROM (Select F.numFacts as numFacts, F.scenario as scenario, F.policy as policy, F.mode as mode, F.EID as ID, F.PNAME, SUM(F.C2) as sumC2, F.C5 as sumC5, F.numFollower as numFollower, F.numAgg as numAgg, F.APF as APF FROM ( Select s.numFacts, s.policy as policy, s.ruleScenario as scenario, e.mode as mode, s.numFollowers as numFollower, s.numAggregators as numAgg, s.aggPerFollower as APF, t.execID_id as EID, t.peerName as PNAME, max(t.tickCount2) as C2, SUM(t.tickCount5) as C5 FROM scenario as s, tick as t, execution as e WHERE t.execID_id = e.execID AND s.scenID = e.scenID_id AND t.peerN</w:t>
+      </w:r>
+      <w:r>
+        <w:rPr>
+          <w:rFonts w:ascii="Menlo Regular" w:hAnsi="Menlo Regular" w:cs="Menlo Regular"/>
+          <w:color w:val="000000"/>
+          <w:sz w:val="20"/>
+          <w:szCs w:val="20"/>
+        </w:rPr>
+        <w:t>ame like 'agg%' and e.build = 15</w:t>
+      </w:r>
+      <w:r>
+        <w:rPr>
+          <w:rFonts w:ascii="Menlo Regular" w:hAnsi="Menlo Regular" w:cs="Menlo Regular"/>
+          <w:color w:val="000000"/>
+          <w:sz w:val="20"/>
+          <w:szCs w:val="20"/>
+        </w:rPr>
         <w:t xml:space="preserve"> GROUP BY s.numFacts, s.ruleScenario, s.policy, t.execID_id, t.peerName ) as F GROUP BY F.numFacts, F.scenario, F.policy, F.mode, F.EID, F.PNAME, F.numFollower, F.numAgg, F.APF ) as J GROUP BY J.numFacts, J.scenario, J.policy, J.mode, J.numFollower, J.numAgg, J.APF;</w:t>
       </w:r>
     </w:p>
@@ -11813,7 +11905,7 @@
       <w:pPr>
         <w:pStyle w:val="Heading2"/>
       </w:pPr>
-      <w:bookmarkStart w:id="16" w:name="_Toc298158282"/>
+      <w:bookmarkStart w:id="16" w:name="_Toc298444347"/>
       <w:r>
         <w:t>Building graphs from data</w:t>
       </w:r>
@@ -11990,6 +12082,9 @@
         <w:t>sql: the SQL query that generates the series to be plotted</w:t>
       </w:r>
       <w:r>
+        <w:t>. The series are generated based on the columns, while the first column values are used as x axis values.</w:t>
+      </w:r>
+      <w:r>
         <w:br w:type="page"/>
       </w:r>
     </w:p>
@@ -11997,7 +12092,7 @@
       <w:pPr>
         <w:pStyle w:val="Heading1"/>
       </w:pPr>
-      <w:bookmarkStart w:id="17" w:name="_Toc298158283"/>
+      <w:bookmarkStart w:id="17" w:name="_Toc298444348"/>
       <w:r>
         <w:t>Maintenance</w:t>
       </w:r>
@@ -12031,7 +12126,7 @@
       <w:pPr>
         <w:pStyle w:val="Heading2"/>
       </w:pPr>
-      <w:bookmarkStart w:id="18" w:name="_Toc298158284"/>
+      <w:bookmarkStart w:id="18" w:name="_Toc298444349"/>
       <w:r>
         <w:t>Maintaining Git rep</w:t>
       </w:r>
@@ -12240,7 +12335,7 @@
       <w:pPr>
         <w:pStyle w:val="Heading2"/>
       </w:pPr>
-      <w:bookmarkStart w:id="19" w:name="_Toc298158285"/>
+      <w:bookmarkStart w:id="19" w:name="_Toc298444350"/>
       <w:r>
         <w:t>Maintaining svn repo</w:t>
       </w:r>
@@ -16277,7 +16372,7 @@
 </file>
 
 <file path=customXml/itemProps1.xml><?xml version="1.0" encoding="utf-8"?>
-<ds:datastoreItem xmlns:ds="http://schemas.openxmlformats.org/officeDocument/2006/customXml" ds:itemID="{F1F3EF6B-AB7B-8A4E-9CD0-DA0A93B58F39}">
+<ds:datastoreItem xmlns:ds="http://schemas.openxmlformats.org/officeDocument/2006/customXml" ds:itemID="{47CC8DF6-4D66-6649-99AC-2709DB26B68A}">
   <ds:schemaRefs>
     <ds:schemaRef ds:uri="http://schemas.openxmlformats.org/officeDocument/2006/bibliography"/>
   </ds:schemaRefs>

</xml_diff>